<commit_message>
add memory synchronization between machines into senior check list.
</commit_message>
<xml_diff>
--- a/SeniorInvestigationList.docx
+++ b/SeniorInvestigationList.docx
@@ -44,7 +44,7 @@
           <w:sz w:val="28"/>
           <w:szCs w:val="28"/>
         </w:rPr>
-        <w:t>者（姓名</w:t>
+        <w:t xml:space="preserve">者（姓名    </w:t>
       </w:r>
       <w:r>
         <w:rPr>
@@ -52,7 +52,7 @@
           <w:sz w:val="28"/>
           <w:szCs w:val="28"/>
         </w:rPr>
-        <w:t xml:space="preserve">    </w:t>
+        <w:t>调查</w:t>
       </w:r>
       <w:r>
         <w:rPr>
@@ -60,31 +60,7 @@
           <w:sz w:val="28"/>
           <w:szCs w:val="28"/>
         </w:rPr>
-        <w:t>调查</w:t>
-      </w:r>
-      <w:r>
-        <w:rPr>
-          <w:rFonts w:ascii="微软雅黑" w:eastAsia="微软雅黑" w:hAnsi="微软雅黑" w:hint="eastAsia"/>
-          <w:sz w:val="28"/>
-          <w:szCs w:val="28"/>
-        </w:rPr>
-        <w:t>时间</w:t>
-      </w:r>
-      <w:r>
-        <w:rPr>
-          <w:rFonts w:ascii="微软雅黑" w:eastAsia="微软雅黑" w:hAnsi="微软雅黑" w:hint="eastAsia"/>
-          <w:sz w:val="28"/>
-          <w:szCs w:val="28"/>
-        </w:rPr>
-        <w:t xml:space="preserve">    </w:t>
-      </w:r>
-      <w:r>
-        <w:rPr>
-          <w:rFonts w:ascii="微软雅黑" w:eastAsia="微软雅黑" w:hAnsi="微软雅黑" w:hint="eastAsia"/>
-          <w:sz w:val="28"/>
-          <w:szCs w:val="28"/>
-        </w:rPr>
-        <w:t>）</w:t>
+        <w:t>时间    ）</w:t>
       </w:r>
     </w:p>
     <w:p>
@@ -97,10 +73,8 @@
         <w:adjustRightInd w:val="0"/>
         <w:spacing w:line="240" w:lineRule="atLeast"/>
         <w:ind w:firstLineChars="0"/>
-        <w:rPr>
-          <w:rFonts w:hint="eastAsia"/>
-        </w:rPr>
-      </w:pPr>
+      </w:pPr>
+      <w:proofErr w:type="gramStart"/>
       <w:r>
         <w:rPr>
           <w:rFonts w:hint="eastAsia"/>
@@ -113,6 +87,7 @@
         </w:rPr>
         <w:t>您</w:t>
       </w:r>
+      <w:proofErr w:type="gramEnd"/>
       <w:r>
         <w:rPr>
           <w:rFonts w:hint="eastAsia"/>
@@ -168,9 +143,6 @@
         <w:adjustRightInd w:val="0"/>
         <w:spacing w:line="240" w:lineRule="atLeast"/>
         <w:ind w:left="360" w:firstLineChars="0" w:firstLine="0"/>
-        <w:rPr>
-          <w:rFonts w:hint="eastAsia"/>
-        </w:rPr>
       </w:pPr>
     </w:p>
     <w:p>
@@ -179,9 +151,6 @@
         <w:adjustRightInd w:val="0"/>
         <w:spacing w:line="240" w:lineRule="atLeast"/>
         <w:ind w:left="360" w:firstLineChars="0" w:firstLine="0"/>
-        <w:rPr>
-          <w:rFonts w:hint="eastAsia"/>
-        </w:rPr>
       </w:pPr>
     </w:p>
     <w:p>
@@ -194,15 +163,40 @@
         <w:adjustRightInd w:val="0"/>
         <w:spacing w:line="240" w:lineRule="atLeast"/>
         <w:ind w:firstLineChars="0"/>
-        <w:rPr>
-          <w:rFonts w:hint="eastAsia"/>
-        </w:rPr>
-      </w:pPr>
-      <w:r>
-        <w:rPr>
-          <w:rFonts w:hint="eastAsia"/>
-        </w:rPr>
-        <w:t>请简单描述一下你做参与的项目或者产品的部署情况：</w:t>
+      </w:pPr>
+      <w:proofErr w:type="gramStart"/>
+      <w:r>
+        <w:rPr>
+          <w:rFonts w:hint="eastAsia"/>
+        </w:rPr>
+        <w:t>请简单</w:t>
+      </w:r>
+      <w:proofErr w:type="gramEnd"/>
+      <w:r>
+        <w:rPr>
+          <w:rFonts w:hint="eastAsia"/>
+        </w:rPr>
+        <w:t>描述一下</w:t>
+      </w:r>
+      <w:r>
+        <w:rPr>
+          <w:rFonts w:hint="eastAsia"/>
+        </w:rPr>
+        <w:t>您</w:t>
+      </w:r>
+      <w:proofErr w:type="gramStart"/>
+      <w:r>
+        <w:rPr>
+          <w:rFonts w:hint="eastAsia"/>
+        </w:rPr>
+        <w:t>做参与</w:t>
+      </w:r>
+      <w:proofErr w:type="gramEnd"/>
+      <w:r>
+        <w:rPr>
+          <w:rFonts w:hint="eastAsia"/>
+        </w:rPr>
+        <w:t>的项目或者产品的部署情况：</w:t>
       </w:r>
     </w:p>
     <w:p>
@@ -215,9 +209,6 @@
         <w:adjustRightInd w:val="0"/>
         <w:spacing w:line="240" w:lineRule="atLeast"/>
         <w:ind w:firstLineChars="0"/>
-        <w:rPr>
-          <w:rFonts w:hint="eastAsia"/>
-        </w:rPr>
       </w:pPr>
       <w:r>
         <w:rPr>
@@ -237,12 +228,14 @@
         </w:rPr>
         <w:t>或者</w:t>
       </w:r>
+      <w:proofErr w:type="spellStart"/>
       <w:r>
         <w:rPr>
           <w:rFonts w:hint="eastAsia"/>
         </w:rPr>
         <w:t>linux</w:t>
       </w:r>
+      <w:proofErr w:type="spellEnd"/>
       <w:r>
         <w:rPr>
           <w:rFonts w:hint="eastAsia"/>
@@ -268,9 +261,6 @@
         <w:adjustRightInd w:val="0"/>
         <w:spacing w:line="240" w:lineRule="atLeast"/>
         <w:ind w:left="840" w:firstLineChars="0" w:firstLine="0"/>
-        <w:rPr>
-          <w:rFonts w:hint="eastAsia"/>
-        </w:rPr>
       </w:pPr>
     </w:p>
     <w:p>
@@ -279,9 +269,6 @@
         <w:adjustRightInd w:val="0"/>
         <w:spacing w:line="240" w:lineRule="atLeast"/>
         <w:ind w:left="840" w:firstLineChars="0" w:firstLine="0"/>
-        <w:rPr>
-          <w:rFonts w:hint="eastAsia"/>
-        </w:rPr>
       </w:pPr>
     </w:p>
     <w:p>
@@ -294,9 +281,6 @@
         <w:adjustRightInd w:val="0"/>
         <w:spacing w:line="240" w:lineRule="atLeast"/>
         <w:ind w:firstLineChars="0"/>
-        <w:rPr>
-          <w:rFonts w:hint="eastAsia"/>
-        </w:rPr>
       </w:pPr>
       <w:r>
         <w:rPr>
@@ -316,12 +300,14 @@
         </w:rPr>
         <w:t>或者</w:t>
       </w:r>
+      <w:proofErr w:type="spellStart"/>
       <w:r>
         <w:rPr>
           <w:rFonts w:hint="eastAsia"/>
         </w:rPr>
         <w:t>linux</w:t>
       </w:r>
+      <w:proofErr w:type="spellEnd"/>
       <w:r>
         <w:rPr>
           <w:rFonts w:hint="eastAsia"/>
@@ -338,17 +324,11 @@
     <w:p>
       <w:pPr>
         <w:pStyle w:val="a7"/>
-        <w:rPr>
-          <w:rFonts w:hint="eastAsia"/>
-        </w:rPr>
-      </w:pPr>
-    </w:p>
-    <w:p>
-      <w:pPr>
-        <w:pStyle w:val="a7"/>
-        <w:rPr>
-          <w:rFonts w:hint="eastAsia"/>
-        </w:rPr>
+      </w:pPr>
+    </w:p>
+    <w:p>
+      <w:pPr>
+        <w:pStyle w:val="a7"/>
       </w:pPr>
     </w:p>
     <w:p>
@@ -361,9 +341,6 @@
         <w:adjustRightInd w:val="0"/>
         <w:spacing w:line="240" w:lineRule="atLeast"/>
         <w:ind w:firstLineChars="0"/>
-        <w:rPr>
-          <w:rFonts w:hint="eastAsia"/>
-        </w:rPr>
       </w:pPr>
       <w:r>
         <w:rPr>
@@ -383,12 +360,14 @@
         </w:rPr>
         <w:t>，</w:t>
       </w:r>
+      <w:proofErr w:type="spellStart"/>
       <w:r>
         <w:rPr>
           <w:rFonts w:hint="eastAsia"/>
         </w:rPr>
         <w:t>linux</w:t>
       </w:r>
+      <w:proofErr w:type="spellEnd"/>
       <w:r>
         <w:rPr>
           <w:rFonts w:hint="eastAsia"/>
@@ -399,17 +378,11 @@
     <w:p>
       <w:pPr>
         <w:pStyle w:val="a7"/>
-        <w:rPr>
-          <w:rFonts w:hint="eastAsia"/>
-        </w:rPr>
-      </w:pPr>
-    </w:p>
-    <w:p>
-      <w:pPr>
-        <w:pStyle w:val="a7"/>
-        <w:rPr>
-          <w:rFonts w:hint="eastAsia"/>
-        </w:rPr>
+      </w:pPr>
+    </w:p>
+    <w:p>
+      <w:pPr>
+        <w:pStyle w:val="a7"/>
       </w:pPr>
     </w:p>
     <w:p>
@@ -422,9 +395,6 @@
         <w:adjustRightInd w:val="0"/>
         <w:spacing w:line="240" w:lineRule="atLeast"/>
         <w:ind w:firstLineChars="0"/>
-        <w:rPr>
-          <w:rFonts w:hint="eastAsia"/>
-        </w:rPr>
       </w:pPr>
       <w:r>
         <w:rPr>
@@ -436,17 +406,11 @@
     <w:p>
       <w:pPr>
         <w:pStyle w:val="a7"/>
-        <w:rPr>
-          <w:rFonts w:hint="eastAsia"/>
-        </w:rPr>
-      </w:pPr>
-    </w:p>
-    <w:p>
-      <w:pPr>
-        <w:pStyle w:val="a7"/>
-        <w:rPr>
-          <w:rFonts w:hint="eastAsia"/>
-        </w:rPr>
+      </w:pPr>
+    </w:p>
+    <w:p>
+      <w:pPr>
+        <w:pStyle w:val="a7"/>
       </w:pPr>
     </w:p>
     <w:p>
@@ -459,21 +423,32 @@
         <w:adjustRightInd w:val="0"/>
         <w:spacing w:line="240" w:lineRule="atLeast"/>
         <w:ind w:firstLineChars="0"/>
-        <w:rPr>
-          <w:rFonts w:hint="eastAsia"/>
-        </w:rPr>
-      </w:pPr>
-      <w:r>
-        <w:rPr>
-          <w:rFonts w:hint="eastAsia"/>
-        </w:rPr>
-        <w:t>请描述</w:t>
-      </w:r>
-      <w:r>
-        <w:rPr>
-          <w:rFonts w:hint="eastAsia"/>
-        </w:rPr>
-        <w:t>您所在的</w:t>
+      </w:pPr>
+      <w:r>
+        <w:rPr>
+          <w:rFonts w:hint="eastAsia"/>
+        </w:rPr>
+        <w:t>请</w:t>
+      </w:r>
+      <w:proofErr w:type="gramStart"/>
+      <w:r>
+        <w:rPr>
+          <w:rFonts w:hint="eastAsia"/>
+        </w:rPr>
+        <w:t>描述</w:t>
+      </w:r>
+      <w:r>
+        <w:rPr>
+          <w:rFonts w:hint="eastAsia"/>
+        </w:rPr>
+        <w:t>您</w:t>
+      </w:r>
+      <w:proofErr w:type="gramEnd"/>
+      <w:r>
+        <w:rPr>
+          <w:rFonts w:hint="eastAsia"/>
+        </w:rPr>
+        <w:t>所在的</w:t>
       </w:r>
       <w:r>
         <w:rPr>
@@ -485,17 +460,11 @@
     <w:p>
       <w:pPr>
         <w:pStyle w:val="a7"/>
-        <w:rPr>
-          <w:rFonts w:hint="eastAsia"/>
-        </w:rPr>
-      </w:pPr>
-    </w:p>
-    <w:p>
-      <w:pPr>
-        <w:pStyle w:val="a7"/>
-        <w:rPr>
-          <w:rFonts w:hint="eastAsia"/>
-        </w:rPr>
+      </w:pPr>
+    </w:p>
+    <w:p>
+      <w:pPr>
+        <w:pStyle w:val="a7"/>
       </w:pPr>
     </w:p>
     <w:p>
@@ -508,15 +477,19 @@
         <w:adjustRightInd w:val="0"/>
         <w:spacing w:line="240" w:lineRule="atLeast"/>
         <w:ind w:firstLineChars="0"/>
-        <w:rPr>
-          <w:rFonts w:hint="eastAsia"/>
-        </w:rPr>
-      </w:pPr>
-      <w:r>
-        <w:rPr>
-          <w:rFonts w:hint="eastAsia"/>
-        </w:rPr>
-        <w:t>请描述</w:t>
+      </w:pPr>
+      <w:r>
+        <w:rPr>
+          <w:rFonts w:hint="eastAsia"/>
+        </w:rPr>
+        <w:t>请</w:t>
+      </w:r>
+      <w:proofErr w:type="gramStart"/>
+      <w:r>
+        <w:rPr>
+          <w:rFonts w:hint="eastAsia"/>
+        </w:rPr>
+        <w:t>描述</w:t>
       </w:r>
       <w:r>
         <w:rPr>
@@ -524,6 +497,7 @@
         </w:rPr>
         <w:t>您</w:t>
       </w:r>
+      <w:proofErr w:type="gramEnd"/>
       <w:r>
         <w:rPr>
           <w:rFonts w:hint="eastAsia"/>
@@ -542,12 +516,14 @@
         </w:rPr>
         <w:t>，</w:t>
       </w:r>
+      <w:proofErr w:type="spellStart"/>
       <w:r>
         <w:rPr>
           <w:rFonts w:hint="eastAsia"/>
         </w:rPr>
         <w:t>xp</w:t>
       </w:r>
+      <w:proofErr w:type="spellEnd"/>
       <w:r>
         <w:rPr>
           <w:rFonts w:hint="eastAsia"/>
@@ -576,17 +552,11 @@
     <w:p>
       <w:pPr>
         <w:pStyle w:val="a7"/>
-        <w:rPr>
-          <w:rFonts w:hint="eastAsia"/>
-        </w:rPr>
-      </w:pPr>
-    </w:p>
-    <w:p>
-      <w:pPr>
-        <w:pStyle w:val="a7"/>
-        <w:rPr>
-          <w:rFonts w:hint="eastAsia"/>
-        </w:rPr>
+      </w:pPr>
+    </w:p>
+    <w:p>
+      <w:pPr>
+        <w:pStyle w:val="a7"/>
       </w:pPr>
     </w:p>
     <w:p>
@@ -599,9 +569,6 @@
         <w:adjustRightInd w:val="0"/>
         <w:spacing w:line="240" w:lineRule="atLeast"/>
         <w:ind w:firstLineChars="0"/>
-        <w:rPr>
-          <w:rFonts w:hint="eastAsia"/>
-        </w:rPr>
       </w:pPr>
       <w:r>
         <w:rPr>
@@ -631,17 +598,11 @@
     <w:p>
       <w:pPr>
         <w:pStyle w:val="a7"/>
-        <w:rPr>
-          <w:rFonts w:hint="eastAsia"/>
-        </w:rPr>
-      </w:pPr>
-    </w:p>
-    <w:p>
-      <w:pPr>
-        <w:pStyle w:val="a7"/>
-        <w:rPr>
-          <w:rFonts w:hint="eastAsia"/>
-        </w:rPr>
+      </w:pPr>
+    </w:p>
+    <w:p>
+      <w:pPr>
+        <w:pStyle w:val="a7"/>
       </w:pPr>
     </w:p>
     <w:p>
@@ -654,9 +615,6 @@
         <w:adjustRightInd w:val="0"/>
         <w:spacing w:line="240" w:lineRule="atLeast"/>
         <w:ind w:firstLineChars="0"/>
-        <w:rPr>
-          <w:rFonts w:hint="eastAsia"/>
-        </w:rPr>
       </w:pPr>
       <w:r>
         <w:rPr>
@@ -670,23 +628,15 @@
         </w:rPr>
         <w:t>几何图形（矩形，多边形）的计算（交集，并集，差集）架构有什么了解？对于仿真模拟的矩阵运算架构有什么经验？</w:t>
       </w:r>
-      <w:bookmarkStart w:id="0" w:name="_GoBack"/>
-      <w:bookmarkEnd w:id="0"/>
-    </w:p>
-    <w:p>
-      <w:pPr>
-        <w:pStyle w:val="a7"/>
-        <w:rPr>
-          <w:rFonts w:hint="eastAsia"/>
-        </w:rPr>
-      </w:pPr>
-    </w:p>
-    <w:p>
-      <w:pPr>
-        <w:pStyle w:val="a7"/>
-        <w:rPr>
-          <w:rFonts w:hint="eastAsia"/>
-        </w:rPr>
+    </w:p>
+    <w:p>
+      <w:pPr>
+        <w:pStyle w:val="a7"/>
+      </w:pPr>
+    </w:p>
+    <w:p>
+      <w:pPr>
+        <w:pStyle w:val="a7"/>
       </w:pPr>
     </w:p>
     <w:p>
@@ -699,9 +649,6 @@
         <w:adjustRightInd w:val="0"/>
         <w:spacing w:line="240" w:lineRule="atLeast"/>
         <w:ind w:firstLineChars="0"/>
-        <w:rPr>
-          <w:rFonts w:hint="eastAsia"/>
-        </w:rPr>
       </w:pPr>
       <w:r>
         <w:rPr>
@@ -715,13 +662,18 @@
         </w:rPr>
         <w:t>对于跨平台的开发有什么最佳实践的经验？</w:t>
       </w:r>
-    </w:p>
-    <w:p>
-      <w:pPr>
-        <w:pStyle w:val="a7"/>
-        <w:rPr>
-          <w:rFonts w:hint="eastAsia"/>
-        </w:rPr>
+      <w:r>
+        <w:rPr>
+          <w:rFonts w:hint="eastAsia"/>
+        </w:rPr>
+        <w:t>对内存之间的数据同步有什么架构经验？</w:t>
+      </w:r>
+      <w:bookmarkStart w:id="0" w:name="_GoBack"/>
+      <w:bookmarkEnd w:id="0"/>
+    </w:p>
+    <w:p>
+      <w:pPr>
+        <w:pStyle w:val="a7"/>
       </w:pPr>
     </w:p>
     <w:p>

</xml_diff>